<commit_message>
slightly updated the visual encodings
</commit_message>
<xml_diff>
--- a/checkpoints/03_corrected/report_31.docx
+++ b/checkpoints/03_corrected/report_31.docx
@@ -295,7 +295,39 @@
         <w:rPr>
           <w:rFonts w:ascii="Calibri" w:eastAsia="Calibri" w:hAnsi="Calibri" w:cs="Calibri"/>
         </w:rPr>
-        <w:t>All of the visualizations (except for the map when no country is selected) work both in incoming or outgoing mode. In incoming mode, the visualizations describe the information about incoming students, in the outgoing mode, information about the outgoing students. User can switch between incoming and outgoing using a button.</w:t>
+        <w:t xml:space="preserve">All of the visualizations (except for the map </w:t>
+      </w:r>
+      <w:r>
+        <w:rPr>
+          <w:rFonts w:ascii="Calibri" w:eastAsia="Calibri" w:hAnsi="Calibri" w:cs="Calibri"/>
+        </w:rPr>
+        <w:t xml:space="preserve">and parallel sets </w:t>
+      </w:r>
+      <w:r>
+        <w:rPr>
+          <w:rFonts w:ascii="Calibri" w:eastAsia="Calibri" w:hAnsi="Calibri" w:cs="Calibri"/>
+        </w:rPr>
+        <w:t xml:space="preserve">when no country is selected) work both in incoming </w:t>
+      </w:r>
+      <w:proofErr w:type="gramStart"/>
+      <w:r>
+        <w:rPr>
+          <w:rFonts w:ascii="Calibri" w:eastAsia="Calibri" w:hAnsi="Calibri" w:cs="Calibri"/>
+        </w:rPr>
+        <w:t>or</w:t>
+      </w:r>
+      <w:proofErr w:type="gramEnd"/>
+      <w:r>
+        <w:rPr>
+          <w:rFonts w:ascii="Calibri" w:eastAsia="Calibri" w:hAnsi="Calibri" w:cs="Calibri"/>
+        </w:rPr>
+        <w:t xml:space="preserve"> outgoing mode. In incoming mode, the visualizations describe the information about incoming students, in the outgoing mode, information about the outgoing students. User can switch between incoming and outgoing using a button</w:t>
+      </w:r>
+      <w:r>
+        <w:rPr>
+          <w:rFonts w:ascii="Calibri" w:eastAsia="Calibri" w:hAnsi="Calibri" w:cs="Calibri"/>
+        </w:rPr>
+        <w:t xml:space="preserve"> located on the top of the screen.</w:t>
       </w:r>
     </w:p>
     <w:p>
@@ -376,18 +408,18 @@
           <w:noProof/>
         </w:rPr>
         <w:drawing>
-          <wp:anchor distT="114300" distB="114300" distL="114300" distR="114300" simplePos="0" relativeHeight="251658240" behindDoc="0" locked="0" layoutInCell="1" hidden="0" allowOverlap="1" wp14:anchorId="17B472CC" wp14:editId="00A4BD60">
+          <wp:anchor distT="0" distB="0" distL="114300" distR="114300" simplePos="0" relativeHeight="251659264" behindDoc="0" locked="0" layoutInCell="1" allowOverlap="1" wp14:anchorId="3CB8718E" wp14:editId="271B4B34">
             <wp:simplePos x="0" y="0"/>
             <wp:positionH relativeFrom="column">
-              <wp:posOffset>422910</wp:posOffset>
+              <wp:posOffset>631190</wp:posOffset>
             </wp:positionH>
             <wp:positionV relativeFrom="paragraph">
-              <wp:posOffset>1499870</wp:posOffset>
+              <wp:posOffset>1600345</wp:posOffset>
             </wp:positionV>
-            <wp:extent cx="5546090" cy="2142490"/>
-            <wp:effectExtent l="0" t="0" r="3810" b="3810"/>
-            <wp:wrapTopAndBottom distT="114300" distB="114300"/>
-            <wp:docPr id="4" name="image4.png"/>
+            <wp:extent cx="5060315" cy="1954530"/>
+            <wp:effectExtent l="0" t="0" r="0" b="1270"/>
+            <wp:wrapTopAndBottom/>
+            <wp:docPr id="4" name="image4.png" descr="Obsah obrázku text, mapa&#10;&#10;Popis byl vytvořen automaticky"/>
             <wp:cNvGraphicFramePr/>
             <a:graphic xmlns:a="http://schemas.openxmlformats.org/drawingml/2006/main">
               <a:graphicData uri="http://schemas.openxmlformats.org/drawingml/2006/picture">
@@ -397,14 +429,20 @@
                     <pic:cNvPicPr preferRelativeResize="0"/>
                   </pic:nvPicPr>
                   <pic:blipFill rotWithShape="1">
-                    <a:blip r:embed="rId9"/>
+                    <a:blip r:embed="rId9" cstate="print">
+                      <a:extLst>
+                        <a:ext uri="{28A0092B-C50C-407E-A947-70E740481C1C}">
+                          <a14:useLocalDpi xmlns:a14="http://schemas.microsoft.com/office/drawing/2010/main" val="0"/>
+                        </a:ext>
+                      </a:extLst>
+                    </a:blip>
                     <a:srcRect t="1759" b="4103"/>
                     <a:stretch/>
                   </pic:blipFill>
                   <pic:spPr bwMode="auto">
                     <a:xfrm>
                       <a:off x="0" y="0"/>
-                      <a:ext cx="5546090" cy="2142490"/>
+                      <a:ext cx="5060315" cy="1954530"/>
                     </a:xfrm>
                     <a:prstGeom prst="rect">
                       <a:avLst/>
@@ -421,10 +459,10 @@
                 </pic:pic>
               </a:graphicData>
             </a:graphic>
-            <wp14:sizeRelH relativeFrom="margin">
+            <wp14:sizeRelH relativeFrom="page">
               <wp14:pctWidth>0</wp14:pctWidth>
             </wp14:sizeRelH>
-            <wp14:sizeRelV relativeFrom="margin">
+            <wp14:sizeRelV relativeFrom="page">
               <wp14:pctHeight>0</wp14:pctHeight>
             </wp14:sizeRelV>
           </wp:anchor>
@@ -479,6 +517,12 @@
         <w:rPr>
           <w:rFonts w:ascii="Calibri" w:eastAsia="Calibri" w:hAnsi="Calibri" w:cs="Calibri"/>
         </w:rPr>
+        <w:t xml:space="preserve"> using colour gradient</w:t>
+      </w:r>
+      <w:r>
+        <w:rPr>
+          <w:rFonts w:ascii="Calibri" w:eastAsia="Calibri" w:hAnsi="Calibri" w:cs="Calibri"/>
+        </w:rPr>
         <w:t xml:space="preserve">. </w:t>
       </w:r>
       <w:r>
@@ -505,16 +549,48 @@
         <w:rPr>
           <w:rFonts w:ascii="Calibri" w:eastAsia="Calibri" w:hAnsi="Calibri" w:cs="Calibri"/>
         </w:rPr>
-        <w:t xml:space="preserve"> from, or into the selected country (a flow map). This idiome utilizes “</w:t>
-      </w:r>
+        <w:t xml:space="preserve"> from, or into the selected country (a flow map).</w:t>
+      </w:r>
+      <w:r>
+        <w:rPr>
+          <w:rFonts w:ascii="Calibri" w:eastAsia="Calibri" w:hAnsi="Calibri" w:cs="Calibri"/>
+        </w:rPr>
+        <w:t xml:space="preserve"> The selected country is highlighted for good readability. Arrows encode the direction and their width number of students.</w:t>
+      </w:r>
+      <w:r>
+        <w:rPr>
+          <w:rFonts w:ascii="Calibri" w:eastAsia="Calibri" w:hAnsi="Calibri" w:cs="Calibri"/>
+        </w:rPr>
+        <w:t xml:space="preserve"> This idiome utilizes “</w:t>
+      </w:r>
+      <w:proofErr w:type="spellStart"/>
       <w:r>
         <w:rPr>
           <w:rFonts w:ascii="Calibri" w:eastAsia="Calibri" w:hAnsi="Calibri" w:cs="Calibri"/>
           <w:i/>
           <w:color w:val="38761D"/>
         </w:rPr>
-        <w:t>CoordinatesSending, CoordinatesReceiving</w:t>
-      </w:r>
+        <w:t>CoordinatesSending</w:t>
+      </w:r>
+      <w:proofErr w:type="spellEnd"/>
+      <w:r>
+        <w:rPr>
+          <w:rFonts w:ascii="Calibri" w:eastAsia="Calibri" w:hAnsi="Calibri" w:cs="Calibri"/>
+          <w:i/>
+          <w:color w:val="38761D"/>
+        </w:rPr>
+        <w:t xml:space="preserve">, </w:t>
+      </w:r>
+      <w:proofErr w:type="spellStart"/>
+      <w:r>
+        <w:rPr>
+          <w:rFonts w:ascii="Calibri" w:eastAsia="Calibri" w:hAnsi="Calibri" w:cs="Calibri"/>
+          <w:i/>
+          <w:color w:val="38761D"/>
+        </w:rPr>
+        <w:t>CoordinatesReceiving</w:t>
+      </w:r>
+      <w:proofErr w:type="spellEnd"/>
       <w:r>
         <w:rPr>
           <w:rFonts w:ascii="Calibri" w:eastAsia="Calibri" w:hAnsi="Calibri" w:cs="Calibri"/>
@@ -545,6 +621,7 @@
           <w:numId w:val="1"/>
         </w:numPr>
         <w:spacing w:after="0"/>
+        <w:jc w:val="both"/>
         <w:rPr>
           <w:rFonts w:ascii="Calibri" w:eastAsia="Calibri" w:hAnsi="Calibri" w:cs="Calibri"/>
           <w:b/>
@@ -612,7 +689,7 @@
         <w:rPr>
           <w:rFonts w:ascii="Calibri" w:eastAsia="Calibri" w:hAnsi="Calibri" w:cs="Calibri"/>
         </w:rPr>
-        <w:t xml:space="preserve"> side now represents </w:t>
+        <w:t xml:space="preserve"> side represents </w:t>
       </w:r>
       <w:r>
         <w:rPr>
@@ -636,16 +713,80 @@
         <w:rPr>
           <w:rFonts w:ascii="Calibri" w:eastAsia="Calibri" w:hAnsi="Calibri" w:cs="Calibri"/>
         </w:rPr>
-        <w:t>. Utilizes “</w:t>
-      </w:r>
+        <w:t>.</w:t>
+      </w:r>
+      <w:r>
+        <w:rPr>
+          <w:rFonts w:ascii="Calibri" w:eastAsia="Calibri" w:hAnsi="Calibri" w:cs="Calibri"/>
+        </w:rPr>
+        <w:t xml:space="preserve"> The information is encoded in the relative </w:t>
+      </w:r>
+      <w:proofErr w:type="spellStart"/>
+      <w:r>
+        <w:rPr>
+          <w:rFonts w:ascii="Calibri" w:eastAsia="Calibri" w:hAnsi="Calibri" w:cs="Calibri"/>
+        </w:rPr>
+        <w:t>sizee</w:t>
+      </w:r>
+      <w:proofErr w:type="spellEnd"/>
+      <w:r>
+        <w:rPr>
+          <w:rFonts w:ascii="Calibri" w:eastAsia="Calibri" w:hAnsi="Calibri" w:cs="Calibri"/>
+        </w:rPr>
+        <w:t xml:space="preserve"> of the parallel sets. </w:t>
+      </w:r>
+      <w:r>
+        <w:rPr>
+          <w:rFonts w:ascii="Calibri" w:eastAsia="Calibri" w:hAnsi="Calibri" w:cs="Calibri"/>
+        </w:rPr>
+        <w:t>Utilizes “</w:t>
+      </w:r>
+      <w:proofErr w:type="spellStart"/>
       <w:r>
         <w:rPr>
           <w:rFonts w:ascii="Calibri" w:eastAsia="Calibri" w:hAnsi="Calibri" w:cs="Calibri"/>
           <w:i/>
           <w:color w:val="38761D"/>
         </w:rPr>
-        <w:t>StudentBachelorIncomingCount, StudentMasterIncomingCount, StudentPhDIncomingCount</w:t>
-      </w:r>
+        <w:t>StudentBachelorIncomingCount</w:t>
+      </w:r>
+      <w:proofErr w:type="spellEnd"/>
+      <w:r>
+        <w:rPr>
+          <w:rFonts w:ascii="Calibri" w:eastAsia="Calibri" w:hAnsi="Calibri" w:cs="Calibri"/>
+          <w:i/>
+          <w:color w:val="38761D"/>
+        </w:rPr>
+        <w:t xml:space="preserve">, </w:t>
+      </w:r>
+      <w:proofErr w:type="spellStart"/>
+      <w:r>
+        <w:rPr>
+          <w:rFonts w:ascii="Calibri" w:eastAsia="Calibri" w:hAnsi="Calibri" w:cs="Calibri"/>
+          <w:i/>
+          <w:color w:val="38761D"/>
+        </w:rPr>
+        <w:t>StudentMasterIncomingCount</w:t>
+      </w:r>
+      <w:proofErr w:type="spellEnd"/>
+      <w:r>
+        <w:rPr>
+          <w:rFonts w:ascii="Calibri" w:eastAsia="Calibri" w:hAnsi="Calibri" w:cs="Calibri"/>
+          <w:i/>
+          <w:color w:val="38761D"/>
+        </w:rPr>
+        <w:t xml:space="preserve">, </w:t>
+      </w:r>
+      <w:proofErr w:type="spellStart"/>
+      <w:r>
+        <w:rPr>
+          <w:rFonts w:ascii="Calibri" w:eastAsia="Calibri" w:hAnsi="Calibri" w:cs="Calibri"/>
+          <w:i/>
+          <w:color w:val="38761D"/>
+        </w:rPr>
+        <w:t>StudentPhDIncomingCount</w:t>
+      </w:r>
+      <w:proofErr w:type="spellEnd"/>
       <w:r>
         <w:rPr>
           <w:rFonts w:ascii="Calibri" w:eastAsia="Calibri" w:hAnsi="Calibri" w:cs="Calibri"/>
@@ -676,6 +817,7 @@
           <w:numId w:val="1"/>
         </w:numPr>
         <w:spacing w:after="0"/>
+        <w:jc w:val="both"/>
         <w:rPr>
           <w:rFonts w:ascii="Calibri" w:eastAsia="Calibri" w:hAnsi="Calibri" w:cs="Calibri"/>
           <w:b/>
@@ -692,7 +834,31 @@
         <w:rPr>
           <w:rFonts w:ascii="Calibri" w:eastAsia="Calibri" w:hAnsi="Calibri" w:cs="Calibri"/>
         </w:rPr>
-        <w:t xml:space="preserve"> - shows different </w:t>
+        <w:t xml:space="preserve"> </w:t>
+      </w:r>
+      <w:r>
+        <w:rPr>
+          <w:rFonts w:ascii="Calibri" w:eastAsia="Calibri" w:hAnsi="Calibri" w:cs="Calibri"/>
+        </w:rPr>
+        <w:t>–</w:t>
+      </w:r>
+      <w:r>
+        <w:rPr>
+          <w:rFonts w:ascii="Calibri" w:eastAsia="Calibri" w:hAnsi="Calibri" w:cs="Calibri"/>
+        </w:rPr>
+        <w:t xml:space="preserve"> </w:t>
+      </w:r>
+      <w:r>
+        <w:rPr>
+          <w:rFonts w:ascii="Calibri" w:eastAsia="Calibri" w:hAnsi="Calibri" w:cs="Calibri"/>
+        </w:rPr>
+        <w:t>bard encode</w:t>
+      </w:r>
+      <w:r>
+        <w:rPr>
+          <w:rFonts w:ascii="Calibri" w:eastAsia="Calibri" w:hAnsi="Calibri" w:cs="Calibri"/>
+        </w:rPr>
+        <w:t xml:space="preserve"> different </w:t>
       </w:r>
       <w:r>
         <w:rPr>
@@ -731,16 +897,10 @@
         <w:rPr>
           <w:rFonts w:ascii="Calibri" w:eastAsia="Calibri" w:hAnsi="Calibri" w:cs="Calibri"/>
         </w:rPr>
-        <w:t xml:space="preserve"> - The x-a</w:t>
-      </w:r>
-      <w:bookmarkStart w:id="0" w:name="_GoBack"/>
-      <w:bookmarkEnd w:id="0"/>
-      <w:r>
-        <w:rPr>
-          <w:rFonts w:ascii="Calibri" w:eastAsia="Calibri" w:hAnsi="Calibri" w:cs="Calibri"/>
-        </w:rPr>
-        <w:t>xis is sorted based on the number of students which come (or go to) the particular country. Price index of the selected country is referenced using a horizontal line. Utilizes “</w:t>
-      </w:r>
+        <w:t xml:space="preserve"> - The x-axis is sorted based on the number of students which come (or go to) the particular country. Price index of the selected country is referenced using a horizontal line. Utilizes “</w:t>
+      </w:r>
+      <w:proofErr w:type="spellStart"/>
+      <w:proofErr w:type="gramStart"/>
       <w:r>
         <w:rPr>
           <w:rFonts w:ascii="Calibri" w:eastAsia="Calibri" w:hAnsi="Calibri" w:cs="Calibri"/>
@@ -749,12 +909,15 @@
         </w:rPr>
         <w:t>Cost.of.Living.Index</w:t>
       </w:r>
+      <w:proofErr w:type="spellEnd"/>
+      <w:proofErr w:type="gramEnd"/>
       <w:r>
         <w:rPr>
           <w:rFonts w:ascii="Calibri" w:eastAsia="Calibri" w:hAnsi="Calibri" w:cs="Calibri"/>
         </w:rPr>
         <w:t>”, “</w:t>
       </w:r>
+      <w:proofErr w:type="spellStart"/>
       <w:r>
         <w:rPr>
           <w:rFonts w:ascii="Calibri" w:eastAsia="Calibri" w:hAnsi="Calibri" w:cs="Calibri"/>
@@ -762,6 +925,7 @@
         </w:rPr>
         <w:t>Rent.Index</w:t>
       </w:r>
+      <w:proofErr w:type="spellEnd"/>
       <w:r>
         <w:rPr>
           <w:rFonts w:ascii="Calibri" w:eastAsia="Calibri" w:hAnsi="Calibri" w:cs="Calibri"/>
@@ -782,6 +946,7 @@
         </w:rPr>
         <w:t>”. The x-axis is sorted based on the “</w:t>
       </w:r>
+      <w:proofErr w:type="spellStart"/>
       <w:r>
         <w:rPr>
           <w:rFonts w:ascii="Calibri" w:eastAsia="Calibri" w:hAnsi="Calibri" w:cs="Calibri"/>
@@ -790,6 +955,7 @@
         </w:rPr>
         <w:t>StudentIncomingCount</w:t>
       </w:r>
+      <w:proofErr w:type="spellEnd"/>
       <w:r>
         <w:rPr>
           <w:rFonts w:ascii="Calibri" w:eastAsia="Calibri" w:hAnsi="Calibri" w:cs="Calibri"/>
@@ -806,6 +972,7 @@
           <w:numId w:val="1"/>
         </w:numPr>
         <w:spacing w:after="120"/>
+        <w:jc w:val="both"/>
         <w:rPr>
           <w:rFonts w:ascii="Calibri" w:eastAsia="Calibri" w:hAnsi="Calibri" w:cs="Calibri"/>
           <w:b/>
@@ -861,16 +1028,48 @@
         <w:rPr>
           <w:rFonts w:ascii="Calibri" w:eastAsia="Calibri" w:hAnsi="Calibri" w:cs="Calibri"/>
         </w:rPr>
-        <w:t xml:space="preserve"> - shows the comparison of boys and girls traveling into/out of the country. “</w:t>
-      </w:r>
+        <w:t xml:space="preserve"> - shows the comparison of boys and girls traveling into/out of the country.</w:t>
+      </w:r>
+      <w:r>
+        <w:rPr>
+          <w:rFonts w:ascii="Calibri" w:eastAsia="Calibri" w:hAnsi="Calibri" w:cs="Calibri"/>
+        </w:rPr>
+        <w:t xml:space="preserve"> Colours of the horizontal boxplots express the gender.</w:t>
+      </w:r>
+      <w:r>
+        <w:rPr>
+          <w:rFonts w:ascii="Calibri" w:eastAsia="Calibri" w:hAnsi="Calibri" w:cs="Calibri"/>
+        </w:rPr>
+        <w:t xml:space="preserve"> “</w:t>
+      </w:r>
+      <w:proofErr w:type="spellStart"/>
       <w:r>
         <w:rPr>
           <w:rFonts w:ascii="Calibri" w:eastAsia="Calibri" w:hAnsi="Calibri" w:cs="Calibri"/>
           <w:i/>
           <w:color w:val="38761D"/>
         </w:rPr>
-        <w:t>CoordinatesSending, CoordinatesReceiving</w:t>
-      </w:r>
+        <w:t>CoordinatesSending</w:t>
+      </w:r>
+      <w:proofErr w:type="spellEnd"/>
+      <w:r>
+        <w:rPr>
+          <w:rFonts w:ascii="Calibri" w:eastAsia="Calibri" w:hAnsi="Calibri" w:cs="Calibri"/>
+          <w:i/>
+          <w:color w:val="38761D"/>
+        </w:rPr>
+        <w:t xml:space="preserve">, </w:t>
+      </w:r>
+      <w:proofErr w:type="spellStart"/>
+      <w:r>
+        <w:rPr>
+          <w:rFonts w:ascii="Calibri" w:eastAsia="Calibri" w:hAnsi="Calibri" w:cs="Calibri"/>
+          <w:i/>
+          <w:color w:val="38761D"/>
+        </w:rPr>
+        <w:t>CoordinatesReceiving</w:t>
+      </w:r>
+      <w:proofErr w:type="spellEnd"/>
       <w:r>
         <w:rPr>
           <w:rFonts w:ascii="Calibri" w:eastAsia="Calibri" w:hAnsi="Calibri" w:cs="Calibri"/>
@@ -887,7 +1086,15 @@
         <w:rPr>
           <w:rFonts w:ascii="Calibri" w:eastAsia="Calibri" w:hAnsi="Calibri" w:cs="Calibri"/>
         </w:rPr>
-        <w:t>are sorted based on “</w:t>
+        <w:t>are sort</w:t>
+      </w:r>
+      <w:bookmarkStart w:id="0" w:name="_GoBack"/>
+      <w:bookmarkEnd w:id="0"/>
+      <w:r>
+        <w:rPr>
+          <w:rFonts w:ascii="Calibri" w:eastAsia="Calibri" w:hAnsi="Calibri" w:cs="Calibri"/>
+        </w:rPr>
+        <w:t>ed based on “</w:t>
       </w:r>
       <w:r>
         <w:rPr>
@@ -1133,7 +1340,19 @@
         <w:rPr>
           <w:rFonts w:ascii="Calibri" w:eastAsia="Calibri" w:hAnsi="Calibri" w:cs="Calibri"/>
         </w:rPr>
-        <w:t>Click on Portugal (or choose from drop down menu from idiome 1a), make sure that the vizualization is in the outgoing mode, and analyse which countries the arrows point to idiome 1b).</w:t>
+        <w:t xml:space="preserve">Click on Portugal (or choose from drop down menu from idiome 1a), make sure that the </w:t>
+      </w:r>
+      <w:r>
+        <w:rPr>
+          <w:rFonts w:ascii="Calibri" w:eastAsia="Calibri" w:hAnsi="Calibri" w:cs="Calibri"/>
+        </w:rPr>
+        <w:t>visualization</w:t>
+      </w:r>
+      <w:r>
+        <w:rPr>
+          <w:rFonts w:ascii="Calibri" w:eastAsia="Calibri" w:hAnsi="Calibri" w:cs="Calibri"/>
+        </w:rPr>
+        <w:t xml:space="preserve"> is in the outgoing mode, and analyse which countries the arrows point to idiome 1b).</w:t>
       </w:r>
     </w:p>
     <w:p>

</xml_diff>

<commit_message>
resized images in updated report 3
</commit_message>
<xml_diff>
--- a/checkpoints/03_corrected/report_31.docx
+++ b/checkpoints/03_corrected/report_31.docx
@@ -118,9 +118,9 @@
           <w:noProof/>
         </w:rPr>
         <w:drawing>
-          <wp:inline distT="114300" distB="114300" distL="114300" distR="114300" wp14:anchorId="5554614A" wp14:editId="21253D75">
-            <wp:extent cx="4653172" cy="3492183"/>
-            <wp:effectExtent l="0" t="0" r="0" b="0"/>
+          <wp:inline distT="114300" distB="114300" distL="114300" distR="114300" wp14:anchorId="5554614A" wp14:editId="04142652">
+            <wp:extent cx="4873582" cy="3657600"/>
+            <wp:effectExtent l="0" t="0" r="3810" b="0"/>
             <wp:docPr id="3" name="image3.jpg"/>
             <wp:cNvGraphicFramePr/>
             <a:graphic xmlns:a="http://schemas.openxmlformats.org/drawingml/2006/main">
@@ -140,7 +140,7 @@
                   <pic:spPr>
                     <a:xfrm>
                       <a:off x="0" y="0"/>
-                      <a:ext cx="4653172" cy="3492183"/>
+                      <a:ext cx="4902962" cy="3679649"/>
                     </a:xfrm>
                     <a:prstGeom prst="rect">
                       <a:avLst/>
@@ -221,9 +221,9 @@
           <w:noProof/>
         </w:rPr>
         <w:drawing>
-          <wp:inline distT="0" distB="0" distL="0" distR="0" wp14:anchorId="272C3561" wp14:editId="785CCD13">
-            <wp:extent cx="4669100" cy="3301139"/>
-            <wp:effectExtent l="0" t="0" r="5080" b="1270"/>
+          <wp:inline distT="0" distB="0" distL="0" distR="0" wp14:anchorId="272C3561" wp14:editId="2DCEE8E4">
+            <wp:extent cx="5231757" cy="3698948"/>
+            <wp:effectExtent l="0" t="0" r="1270" b="0"/>
             <wp:docPr id="6" name="Picture 6" descr="A picture containing text, map&#10;&#10;Description automatically generated"/>
             <wp:cNvGraphicFramePr>
               <a:graphicFrameLocks xmlns:a="http://schemas.openxmlformats.org/drawingml/2006/main" noChangeAspect="1"/>
@@ -250,7 +250,7 @@
                   <pic:spPr>
                     <a:xfrm>
                       <a:off x="0" y="0"/>
-                      <a:ext cx="4676652" cy="3306478"/>
+                      <a:ext cx="5250626" cy="3712289"/>
                     </a:xfrm>
                     <a:prstGeom prst="rect">
                       <a:avLst/>
@@ -1086,15 +1086,7 @@
         <w:rPr>
           <w:rFonts w:ascii="Calibri" w:eastAsia="Calibri" w:hAnsi="Calibri" w:cs="Calibri"/>
         </w:rPr>
-        <w:t>are sort</w:t>
-      </w:r>
-      <w:bookmarkStart w:id="0" w:name="_GoBack"/>
-      <w:bookmarkEnd w:id="0"/>
-      <w:r>
-        <w:rPr>
-          <w:rFonts w:ascii="Calibri" w:eastAsia="Calibri" w:hAnsi="Calibri" w:cs="Calibri"/>
-        </w:rPr>
-        <w:t>ed based on “</w:t>
+        <w:t>are sorted based on “</w:t>
       </w:r>
       <w:r>
         <w:rPr>
@@ -1199,15 +1191,37 @@
         </w:rPr>
         <w:t xml:space="preserve"> </w:t>
       </w:r>
+    </w:p>
+    <w:p>
+      <w:pPr>
+        <w:keepNext/>
+        <w:widowControl w:val="0"/>
+        <w:numPr>
+          <w:ilvl w:val="0"/>
+          <w:numId w:val="2"/>
+        </w:numPr>
+        <w:spacing w:before="240" w:after="120"/>
+        <w:rPr>
+          <w:rFonts w:ascii="Calibri" w:eastAsia="Calibri" w:hAnsi="Calibri" w:cs="Calibri"/>
+        </w:rPr>
+      </w:pPr>
       <w:r>
         <w:rPr>
           <w:rFonts w:ascii="Calibri" w:eastAsia="Calibri" w:hAnsi="Calibri" w:cs="Calibri"/>
           <w:noProof/>
         </w:rPr>
         <w:drawing>
-          <wp:inline distT="0" distB="0" distL="0" distR="0" wp14:anchorId="0086329C" wp14:editId="0238FAEB">
-            <wp:extent cx="6116320" cy="4324350"/>
-            <wp:effectExtent l="0" t="0" r="5080" b="6350"/>
+          <wp:anchor distT="0" distB="0" distL="114300" distR="114300" simplePos="0" relativeHeight="251660288" behindDoc="0" locked="0" layoutInCell="1" allowOverlap="1" wp14:anchorId="0086329C" wp14:editId="46810DED">
+            <wp:simplePos x="0" y="0"/>
+            <wp:positionH relativeFrom="column">
+              <wp:posOffset>-178435</wp:posOffset>
+            </wp:positionH>
+            <wp:positionV relativeFrom="paragraph">
+              <wp:posOffset>296545</wp:posOffset>
+            </wp:positionV>
+            <wp:extent cx="6464935" cy="4570095"/>
+            <wp:effectExtent l="0" t="0" r="0" b="1905"/>
+            <wp:wrapTopAndBottom/>
             <wp:docPr id="5" name="Picture 5" descr="A map with text&#10;&#10;Description automatically generated"/>
             <wp:cNvGraphicFramePr>
               <a:graphicFrameLocks xmlns:a="http://schemas.openxmlformats.org/drawingml/2006/main" noChangeAspect="1"/>
@@ -1234,7 +1248,7 @@
                   <pic:spPr>
                     <a:xfrm>
                       <a:off x="0" y="0"/>
-                      <a:ext cx="6116320" cy="4324350"/>
+                      <a:ext cx="6464935" cy="4570095"/>
                     </a:xfrm>
                     <a:prstGeom prst="rect">
                       <a:avLst/>
@@ -1243,8 +1257,60 @@
                 </pic:pic>
               </a:graphicData>
             </a:graphic>
-          </wp:inline>
+            <wp14:sizeRelH relativeFrom="page">
+              <wp14:pctWidth>0</wp14:pctWidth>
+            </wp14:sizeRelH>
+            <wp14:sizeRelV relativeFrom="page">
+              <wp14:pctHeight>0</wp14:pctHeight>
+            </wp14:sizeRelV>
+          </wp:anchor>
         </w:drawing>
+      </w:r>
+      <w:r>
+        <w:rPr>
+          <w:rFonts w:ascii="Calibri" w:eastAsia="Calibri" w:hAnsi="Calibri" w:cs="Calibri"/>
+        </w:rPr>
+        <w:t xml:space="preserve">Is it popular for </w:t>
+      </w:r>
+      <w:r>
+        <w:rPr>
+          <w:rFonts w:ascii="Calibri" w:eastAsia="Calibri" w:hAnsi="Calibri" w:cs="Calibri"/>
+        </w:rPr>
+        <w:t>Danish</w:t>
+      </w:r>
+      <w:r>
+        <w:rPr>
+          <w:rFonts w:ascii="Calibri" w:eastAsia="Calibri" w:hAnsi="Calibri" w:cs="Calibri"/>
+        </w:rPr>
+        <w:t xml:space="preserve"> students to go to countries with same or lower cost of living? </w:t>
+      </w:r>
+    </w:p>
+    <w:p>
+      <w:pPr>
+        <w:keepNext/>
+        <w:widowControl w:val="0"/>
+        <w:spacing w:before="240" w:after="120"/>
+        <w:rPr>
+          <w:rFonts w:ascii="Calibri" w:eastAsia="Calibri" w:hAnsi="Calibri" w:cs="Calibri"/>
+        </w:rPr>
+      </w:pPr>
+      <w:r>
+        <w:rPr>
+          <w:rFonts w:ascii="Calibri" w:eastAsia="Calibri" w:hAnsi="Calibri" w:cs="Calibri"/>
+        </w:rPr>
+        <w:t xml:space="preserve">Click on Denmark (or choose from drop down menu in idiome 1a), make sure that the </w:t>
+      </w:r>
+      <w:r>
+        <w:rPr>
+          <w:rFonts w:ascii="Calibri" w:eastAsia="Calibri" w:hAnsi="Calibri" w:cs="Calibri"/>
+        </w:rPr>
+        <w:t>visualization</w:t>
+      </w:r>
+      <w:r>
+        <w:rPr>
+          <w:rFonts w:ascii="Calibri" w:eastAsia="Calibri" w:hAnsi="Calibri" w:cs="Calibri"/>
+        </w:rPr>
+        <w:t xml:space="preserve"> is in the outgoing mode, and analyse the barchart in idiome 3. Each bar represents a country. Countries are sorted based on the number of students outgoing from left to right.</w:t>
       </w:r>
     </w:p>
     <w:p>
@@ -1264,19 +1330,7 @@
         <w:rPr>
           <w:rFonts w:ascii="Calibri" w:eastAsia="Calibri" w:hAnsi="Calibri" w:cs="Calibri"/>
         </w:rPr>
-        <w:t xml:space="preserve">Is it popular for </w:t>
-      </w:r>
-      <w:r>
-        <w:rPr>
-          <w:rFonts w:ascii="Calibri" w:eastAsia="Calibri" w:hAnsi="Calibri" w:cs="Calibri"/>
-        </w:rPr>
-        <w:t>Danish</w:t>
-      </w:r>
-      <w:r>
-        <w:rPr>
-          <w:rFonts w:ascii="Calibri" w:eastAsia="Calibri" w:hAnsi="Calibri" w:cs="Calibri"/>
-        </w:rPr>
-        <w:t xml:space="preserve"> students to go to countries with same or lower cost of living? </w:t>
+        <w:t>Where do the Erasmus students from Portugal like to go on Erasmus?</w:t>
       </w:r>
     </w:p>
     <w:p>
@@ -1292,7 +1346,7 @@
         <w:rPr>
           <w:rFonts w:ascii="Calibri" w:eastAsia="Calibri" w:hAnsi="Calibri" w:cs="Calibri"/>
         </w:rPr>
-        <w:t xml:space="preserve">Click on Denmark (or choose from drop down menu in idiome 1a), make sure that the </w:t>
+        <w:t xml:space="preserve">Click on Portugal (or choose from drop down menu from idiome 1a), make sure that the </w:t>
       </w:r>
       <w:r>
         <w:rPr>
@@ -1304,7 +1358,7 @@
         <w:rPr>
           <w:rFonts w:ascii="Calibri" w:eastAsia="Calibri" w:hAnsi="Calibri" w:cs="Calibri"/>
         </w:rPr>
-        <w:t xml:space="preserve"> is in the outgoing mode, and analyse the barchart in idiome 3. Each bar represents a country. Countries are sorted based on the number of students outgoing from left to right.</w:t>
+        <w:t xml:space="preserve"> is in the outgoing mode, and analyse which countries the arrows point to idiome 1b).</w:t>
       </w:r>
     </w:p>
     <w:p>
@@ -1324,7 +1378,15 @@
         <w:rPr>
           <w:rFonts w:ascii="Calibri" w:eastAsia="Calibri" w:hAnsi="Calibri" w:cs="Calibri"/>
         </w:rPr>
-        <w:t>Where do the Erasmus students from Portugal like to go on Erasmus?</w:t>
+        <w:t>Do Czech females travel smaller distance</w:t>
+      </w:r>
+      <w:bookmarkStart w:id="0" w:name="_GoBack"/>
+      <w:bookmarkEnd w:id="0"/>
+      <w:r>
+        <w:rPr>
+          <w:rFonts w:ascii="Calibri" w:eastAsia="Calibri" w:hAnsi="Calibri" w:cs="Calibri"/>
+        </w:rPr>
+        <w:t xml:space="preserve"> to their target country than the Czech males? </w:t>
       </w:r>
     </w:p>
     <w:p>
@@ -1340,93 +1402,8 @@
         <w:rPr>
           <w:rFonts w:ascii="Calibri" w:eastAsia="Calibri" w:hAnsi="Calibri" w:cs="Calibri"/>
         </w:rPr>
-        <w:t xml:space="preserve">Click on Portugal (or choose from drop down menu from idiome 1a), make sure that the </w:t>
-      </w:r>
-      <w:r>
-        <w:rPr>
-          <w:rFonts w:ascii="Calibri" w:eastAsia="Calibri" w:hAnsi="Calibri" w:cs="Calibri"/>
-        </w:rPr>
-        <w:t>visualization</w:t>
-      </w:r>
-      <w:r>
-        <w:rPr>
-          <w:rFonts w:ascii="Calibri" w:eastAsia="Calibri" w:hAnsi="Calibri" w:cs="Calibri"/>
-        </w:rPr>
-        <w:t xml:space="preserve"> is in the outgoing mode, and analyse which countries the arrows point to idiome 1b).</w:t>
-      </w:r>
-    </w:p>
-    <w:p>
-      <w:pPr>
-        <w:keepNext/>
-        <w:widowControl w:val="0"/>
-        <w:numPr>
-          <w:ilvl w:val="0"/>
-          <w:numId w:val="2"/>
-        </w:numPr>
-        <w:spacing w:before="240" w:after="120"/>
-        <w:rPr>
-          <w:rFonts w:ascii="Calibri" w:eastAsia="Calibri" w:hAnsi="Calibri" w:cs="Calibri"/>
-        </w:rPr>
-      </w:pPr>
-      <w:r>
-        <w:rPr>
-          <w:rFonts w:ascii="Calibri" w:eastAsia="Calibri" w:hAnsi="Calibri" w:cs="Calibri"/>
-        </w:rPr>
-        <w:t xml:space="preserve">Do Czech females travel smaller distance to their target country than the Czech males? </w:t>
-      </w:r>
-    </w:p>
-    <w:p>
-      <w:pPr>
-        <w:keepNext/>
-        <w:widowControl w:val="0"/>
-        <w:spacing w:before="240" w:after="120"/>
-        <w:rPr>
-          <w:rFonts w:ascii="Calibri" w:eastAsia="Calibri" w:hAnsi="Calibri" w:cs="Calibri"/>
-        </w:rPr>
-      </w:pPr>
-      <w:r>
-        <w:rPr>
-          <w:rFonts w:ascii="Calibri" w:eastAsia="Calibri" w:hAnsi="Calibri" w:cs="Calibri"/>
-        </w:rPr>
         <w:t>Click on Czech/or choose from drop down menu from idiome 1a) and compare the two boxplots in idiome 4b).</w:t>
       </w:r>
-    </w:p>
-    <w:p>
-      <w:pPr>
-        <w:widowControl w:val="0"/>
-        <w:pBdr>
-          <w:top w:val="nil"/>
-          <w:left w:val="nil"/>
-          <w:bottom w:val="nil"/>
-          <w:right w:val="nil"/>
-          <w:between w:val="nil"/>
-        </w:pBdr>
-        <w:spacing w:after="120"/>
-        <w:jc w:val="both"/>
-        <w:rPr>
-          <w:rFonts w:ascii="Calibri" w:eastAsia="Calibri" w:hAnsi="Calibri" w:cs="Calibri"/>
-          <w:color w:val="000000"/>
-          <w:highlight w:val="yellow"/>
-        </w:rPr>
-      </w:pPr>
-    </w:p>
-    <w:p>
-      <w:pPr>
-        <w:keepNext/>
-        <w:widowControl w:val="0"/>
-        <w:numPr>
-          <w:ilvl w:val="3"/>
-          <w:numId w:val="3"/>
-        </w:numPr>
-        <w:tabs>
-          <w:tab w:val="left" w:pos="0"/>
-        </w:tabs>
-        <w:spacing w:before="240" w:after="120"/>
-        <w:rPr>
-          <w:rFonts w:ascii="Calibri" w:eastAsia="Calibri" w:hAnsi="Calibri" w:cs="Calibri"/>
-          <w:b/>
-        </w:rPr>
-      </w:pPr>
     </w:p>
     <w:sectPr>
       <w:pgSz w:w="11900" w:h="16840"/>

</xml_diff>